<commit_message>
Fixed some typos and formatting in the postmortem
</commit_message>
<xml_diff>
--- a/Documents/Final Documents/Project Postmortem.docx
+++ b/Documents/Final Documents/Project Postmortem.docx
@@ -498,7 +498,27 @@
         <w:rPr>
           <w:sz w:val="24"/>
         </w:rPr>
-        <w:t>Regular weekly meetings are very important.  Even skipping a single week can set you11.93" back much further than you might anticipate.  It's also very important to stay in contact and maintain a good relationship with your sponsor, as they and the people they work with can offer advice and solutions when you're having problems.</w:t>
+        <w:t>Regular weekly meetings are very important.  Even skipping</w:t>
+      </w:r>
+      <w:r>
+        <w:rPr>
+          <w:sz w:val="24"/>
+        </w:rPr>
+        <w:t xml:space="preserve"> a single week can set you</w:t>
+      </w:r>
+      <w:bookmarkStart w:id="1" w:name="_GoBack"/>
+      <w:bookmarkEnd w:id="1"/>
+      <w:r>
+        <w:rPr>
+          <w:sz w:val="24"/>
+        </w:rPr>
+        <w:t xml:space="preserve"> </w:t>
+      </w:r>
+      <w:r>
+        <w:rPr>
+          <w:sz w:val="24"/>
+        </w:rPr>
+        <w:t>back much further than you might anticipate.  It's also very important to stay in contact and maintain a good relationship with your sponsor, as they and the people they work with can offer advice and solutions when you're having problems.</w:t>
       </w:r>
     </w:p>
     <w:p>
@@ -1485,8 +1505,6 @@
             <w:r>
               <w:t>7</w:t>
             </w:r>
-            <w:bookmarkStart w:id="1" w:name="_GoBack"/>
-            <w:bookmarkEnd w:id="1"/>
             <w:r>
               <w:t>%</w:t>
             </w:r>
@@ -3548,7 +3566,7 @@
 </file>
 
 <file path=customXml/itemProps1.xml><?xml version="1.0" encoding="utf-8"?>
-<ds:datastoreItem xmlns:ds="http://schemas.openxmlformats.org/officeDocument/2006/customXml" ds:itemID="{8B5506D9-9BB9-45C0-B188-ACBA486922D7}">
+<ds:datastoreItem xmlns:ds="http://schemas.openxmlformats.org/officeDocument/2006/customXml" ds:itemID="{9A586B37-AE31-47AC-9A44-F575A526063E}">
   <ds:schemaRefs>
     <ds:schemaRef ds:uri="http://schemas.openxmlformats.org/officeDocument/2006/bibliography"/>
   </ds:schemaRefs>

</xml_diff>